<commit_message>
run add consis experiment
</commit_message>
<xml_diff>
--- a/HW3/Assignment/NLP_HW3_NTHU_113062529.docx
+++ b/HW3/Assignment/NLP_HW3_NTHU_113062529.docx
@@ -431,60 +431,232 @@
           </w:p>
         </w:tc>
       </w:tr>
+      <w:tr>
+        <w:tc>
+          <w:tcPr>
+            <w:tcW w:w="2254" w:type="dxa"/>
+          </w:tcPr>
+          <w:p>
+            <w:r>
+              <w:lastRenderedPageBreak/>
+              <w:t xml:space="preserve">BERT w/ </w:t>
+            </w:r>
+            <w:proofErr w:type="spellStart"/>
+            <w:r>
+              <w:t>consis</w:t>
+            </w:r>
+            <w:proofErr w:type="spellEnd"/>
+            <w:r>
+              <w:t xml:space="preserve"> loss</w:t>
+            </w:r>
+          </w:p>
+        </w:tc>
+        <w:tc>
+          <w:tcPr>
+            <w:tcW w:w="2255" w:type="dxa"/>
+          </w:tcPr>
+          <w:p/>
+        </w:tc>
+        <w:tc>
+          <w:tcPr>
+            <w:tcW w:w="2255" w:type="dxa"/>
+          </w:tcPr>
+          <w:p/>
+        </w:tc>
+        <w:tc>
+          <w:tcPr>
+            <w:tcW w:w="2255" w:type="dxa"/>
+          </w:tcPr>
+          <w:p/>
+        </w:tc>
+      </w:tr>
+      <w:tr>
+        <w:tc>
+          <w:tcPr>
+            <w:tcW w:w="2254" w:type="dxa"/>
+          </w:tcPr>
+          <w:p>
+            <w:r>
+              <w:t xml:space="preserve">BERT </w:t>
+            </w:r>
+            <w:r>
+              <w:t>+ new arch</w:t>
+            </w:r>
+          </w:p>
+        </w:tc>
+        <w:tc>
+          <w:tcPr>
+            <w:tcW w:w="2255" w:type="dxa"/>
+          </w:tcPr>
+          <w:p/>
+        </w:tc>
+        <w:tc>
+          <w:tcPr>
+            <w:tcW w:w="2255" w:type="dxa"/>
+          </w:tcPr>
+          <w:p/>
+        </w:tc>
+        <w:tc>
+          <w:tcPr>
+            <w:tcW w:w="2255" w:type="dxa"/>
+          </w:tcPr>
+          <w:p/>
+        </w:tc>
+      </w:tr>
     </w:tbl>
     <w:p/>
     <w:p>
       <w:r>
+        <w:t>We first report our main experiment results in the above table.</w:t>
+      </w:r>
+      <w:r>
+        <w:t xml:space="preserve"> The first column specified the base model utilized, include BERT, </w:t>
+      </w:r>
+      <w:proofErr w:type="spellStart"/>
+      <w:r>
+        <w:t>RoBERTa</w:t>
+      </w:r>
+      <w:proofErr w:type="spellEnd"/>
+      <w:r>
+        <w:t>, GPT2, trained with multi-output tasks (regression and classification), and the BERT model trained with single task (regression or classification).</w:t>
+      </w:r>
+    </w:p>
+    <w:p/>
+    <w:p>
+      <w:r>
+        <w:t>The experiments are runed on 10 different randomly selected random seed for `random`, `</w:t>
+      </w:r>
+      <w:proofErr w:type="spellStart"/>
+      <w:r>
+        <w:t>numpy</w:t>
+      </w:r>
+      <w:proofErr w:type="spellEnd"/>
+      <w:r>
+        <w:t>`, and `torch` libraries, ensuring the robustness. In each entry, we report the performance on test split, formatted as &lt;mean/std&gt; among 10 different runs.</w:t>
+      </w:r>
+      <w:r>
+        <w:t xml:space="preserve"> The column “Combined” is simply calculated as (Pearson + Accuracy) / 2.</w:t>
+      </w:r>
+    </w:p>
+    <w:p/>
+    <w:p>
+      <w:r>
+        <w:t xml:space="preserve">Then we detailed the additional architectures used in this multi-output task, and how we combined them with the base model (BERT, </w:t>
+      </w:r>
+      <w:proofErr w:type="spellStart"/>
+      <w:r>
+        <w:t>RoBERTa</w:t>
+      </w:r>
+      <w:proofErr w:type="spellEnd"/>
+      <w:r>
+        <w:t xml:space="preserve">, or GPT2). The hidden size </w:t>
+      </w:r>
+      <w:r>
+        <w:t xml:space="preserve">we use, </w:t>
+      </w:r>
+      <w:r>
+        <w:t xml:space="preserve">is set as the base model’s hidden size (e.g., ` </w:t>
+      </w:r>
+      <w:proofErr w:type="spellStart"/>
+      <w:r>
+        <w:t>hidden_size</w:t>
+      </w:r>
+      <w:proofErr w:type="spellEnd"/>
+      <w:r>
+        <w:t xml:space="preserve"> = </w:t>
+      </w:r>
+      <w:proofErr w:type="spellStart"/>
+      <w:proofErr w:type="gramStart"/>
+      <w:r>
+        <w:t>self.bert</w:t>
+      </w:r>
+      <w:proofErr w:type="gramEnd"/>
+      <w:r>
+        <w:t>.</w:t>
+      </w:r>
+      <w:proofErr w:type="gramStart"/>
+      <w:r>
+        <w:t>config.hidden</w:t>
+      </w:r>
+      <w:proofErr w:type="gramEnd"/>
+      <w:r>
+        <w:t>_size</w:t>
+      </w:r>
+      <w:proofErr w:type="spellEnd"/>
+      <w:r>
+        <w:t>`)</w:t>
+      </w:r>
+      <w:r>
+        <w:t>.</w:t>
+      </w:r>
+    </w:p>
+    <w:p/>
+    <w:p>
+      <w:r>
+        <w:t>In the forward pass, the input first goes through the base model, then we extract the hidden representation of &lt;[CLS]&gt; token (in the case of GPT2, which does not have a &lt;[CLS]&gt; token, we simply choose the last token representation) from the base model’s output. The `</w:t>
+      </w:r>
+      <w:proofErr w:type="spellStart"/>
+      <w:r>
+        <w:t>cls_representation</w:t>
+      </w:r>
+      <w:proofErr w:type="spellEnd"/>
+      <w:r>
+        <w:t>` then goes through a shared dense feed forward module</w:t>
+      </w:r>
+      <w:r>
+        <w:t>. This module is</w:t>
+      </w:r>
+      <w:r>
+        <w:t xml:space="preserve"> composed of a linear layer</w:t>
+      </w:r>
+      <w:r>
+        <w:t xml:space="preserve"> of </w:t>
+      </w:r>
+      <w:r>
+        <w:t xml:space="preserve">size </w:t>
+      </w:r>
+      <w:proofErr w:type="spellStart"/>
+      <w:r>
+        <w:t>hidden_size</w:t>
+      </w:r>
+      <w:proofErr w:type="spellEnd"/>
+      <w:r>
+        <w:t xml:space="preserve"> * </w:t>
+      </w:r>
+      <w:proofErr w:type="spellStart"/>
+      <w:r>
+        <w:t>hidden_size</w:t>
+      </w:r>
+      <w:proofErr w:type="spellEnd"/>
+      <w:r>
+        <w:t xml:space="preserve">, a </w:t>
+      </w:r>
+      <w:proofErr w:type="spellStart"/>
+      <w:r>
+        <w:t>ReLU</w:t>
+      </w:r>
+      <w:proofErr w:type="spellEnd"/>
+      <w:r>
+        <w:t xml:space="preserve"> activation, and a dropout layer with dropout rate being the hyperparameter to tune. </w:t>
+      </w:r>
+      <w:r>
+        <w:t>It</w:t>
+      </w:r>
+      <w:r>
+        <w:t xml:space="preserve"> aims to capture the shared features </w:t>
+      </w:r>
+      <w:r>
+        <w:t>of the 2 downstream tasks.</w:t>
+      </w:r>
+    </w:p>
+    <w:p/>
+    <w:p>
+      <w:r>
+        <w:t xml:space="preserve">After extracting the shared features, we feed them into 2 separately output heads, the regression head and the classification head. The regression head is composed by a linear layer </w:t>
+      </w:r>
+      <w:r>
         <w:lastRenderedPageBreak/>
-        <w:t>We first report our main experiment results in the above table.</w:t>
-      </w:r>
-      <w:r>
-        <w:t xml:space="preserve"> The first column specified the base model utilized, include BERT, </w:t>
-      </w:r>
-      <w:proofErr w:type="spellStart"/>
-      <w:r>
-        <w:t>RoBERTa</w:t>
-      </w:r>
-      <w:proofErr w:type="spellEnd"/>
-      <w:r>
-        <w:t>, GPT2, trained with multi-output tasks (regression and classification), and the BERT model trained with single task (regression or classification).</w:t>
-      </w:r>
-    </w:p>
-    <w:p/>
-    <w:p>
-      <w:r>
-        <w:t>The experiments are runed on 10 different randomly selected random seed for `random`, `</w:t>
-      </w:r>
-      <w:proofErr w:type="spellStart"/>
-      <w:r>
-        <w:t>numpy</w:t>
-      </w:r>
-      <w:proofErr w:type="spellEnd"/>
-      <w:r>
-        <w:t>`, and `torch` libraries, ensuring the robustness. In each entry, we report the performance on test split, formatted as &lt;mean/std&gt; among 10 different runs.</w:t>
-      </w:r>
-      <w:r>
-        <w:t xml:space="preserve"> The column “Combined” is simply calculated as (Pearson + Accuracy) / 2.</w:t>
-      </w:r>
-    </w:p>
-    <w:p/>
-    <w:p>
-      <w:r>
-        <w:t xml:space="preserve">Then we detailed the additional architectures used in this multi-output task, and how we combined them with the base model (BERT, </w:t>
-      </w:r>
-      <w:proofErr w:type="spellStart"/>
-      <w:r>
-        <w:t>RoBERTa</w:t>
-      </w:r>
-      <w:proofErr w:type="spellEnd"/>
-      <w:r>
-        <w:t xml:space="preserve">, or GPT2). The hidden size </w:t>
-      </w:r>
-      <w:r>
-        <w:t xml:space="preserve">we use, </w:t>
-      </w:r>
-      <w:r>
-        <w:t xml:space="preserve">is set as the base model’s hidden size (e.g., ` </w:t>
+        <w:t xml:space="preserve">of size </w:t>
       </w:r>
       <w:proofErr w:type="spellStart"/>
       <w:r>
@@ -492,103 +664,6 @@
       </w:r>
       <w:proofErr w:type="spellEnd"/>
       <w:r>
-        <w:t xml:space="preserve"> = </w:t>
-      </w:r>
-      <w:proofErr w:type="spellStart"/>
-      <w:proofErr w:type="gramStart"/>
-      <w:r>
-        <w:t>self.bert</w:t>
-      </w:r>
-      <w:proofErr w:type="gramEnd"/>
-      <w:r>
-        <w:t>.</w:t>
-      </w:r>
-      <w:proofErr w:type="gramStart"/>
-      <w:r>
-        <w:t>config.hidden</w:t>
-      </w:r>
-      <w:proofErr w:type="gramEnd"/>
-      <w:r>
-        <w:t>_size</w:t>
-      </w:r>
-      <w:proofErr w:type="spellEnd"/>
-      <w:r>
-        <w:t>`)</w:t>
-      </w:r>
-      <w:r>
-        <w:t>.</w:t>
-      </w:r>
-    </w:p>
-    <w:p/>
-    <w:p>
-      <w:r>
-        <w:t>In the forward pass, the input first goes through the base model, then we extract the hidden representation of &lt;[CLS]&gt; token (in the case of GPT2, which does not have a &lt;[CLS]&gt; token, we simply choose the last token representation) from the base model’s output. The `</w:t>
-      </w:r>
-      <w:proofErr w:type="spellStart"/>
-      <w:r>
-        <w:t>cls_representation</w:t>
-      </w:r>
-      <w:proofErr w:type="spellEnd"/>
-      <w:r>
-        <w:t>` then goes through a shared dense feed forward module</w:t>
-      </w:r>
-      <w:r>
-        <w:t>. This module is</w:t>
-      </w:r>
-      <w:r>
-        <w:t xml:space="preserve"> composed of a linear layer</w:t>
-      </w:r>
-      <w:r>
-        <w:t xml:space="preserve"> of </w:t>
-      </w:r>
-      <w:r>
-        <w:t xml:space="preserve">size </w:t>
-      </w:r>
-      <w:proofErr w:type="spellStart"/>
-      <w:r>
-        <w:t>hidden_size</w:t>
-      </w:r>
-      <w:proofErr w:type="spellEnd"/>
-      <w:r>
-        <w:t xml:space="preserve"> * </w:t>
-      </w:r>
-      <w:proofErr w:type="spellStart"/>
-      <w:r>
-        <w:t>hidden_size</w:t>
-      </w:r>
-      <w:proofErr w:type="spellEnd"/>
-      <w:r>
-        <w:t xml:space="preserve">, a </w:t>
-      </w:r>
-      <w:proofErr w:type="spellStart"/>
-      <w:r>
-        <w:t>ReLU</w:t>
-      </w:r>
-      <w:proofErr w:type="spellEnd"/>
-      <w:r>
-        <w:t xml:space="preserve"> activation, and a dropout layer with dropout rate being the hyperparameter to tune. </w:t>
-      </w:r>
-      <w:r>
-        <w:t>It</w:t>
-      </w:r>
-      <w:r>
-        <w:t xml:space="preserve"> aims to capture the shared features </w:t>
-      </w:r>
-      <w:r>
-        <w:t>of the 2 downstream tasks.</w:t>
-      </w:r>
-    </w:p>
-    <w:p/>
-    <w:p>
-      <w:r>
-        <w:t xml:space="preserve">After extracting the shared features, we feed them into 2 separately output heads, the regression head and the classification head. The regression head is composed by a linear layer of size </w:t>
-      </w:r>
-      <w:proofErr w:type="spellStart"/>
-      <w:r>
-        <w:t>hidden_size</w:t>
-      </w:r>
-      <w:proofErr w:type="spellEnd"/>
-      <w:r>
         <w:t xml:space="preserve"> * 256, </w:t>
       </w:r>
       <w:r>
@@ -601,11 +676,7 @@
         <w:t xml:space="preserve">vation, a dropout layer with dropout rate set to 0.1, a linear layer of size </w:t>
       </w:r>
       <w:r>
-        <w:t xml:space="preserve">256 * 1 for projecting the output to a real number for regression task, finally a Tanh activation to bound the value to range [-1, 1]. In the forward pass, we further shift the Tanh output by 1.0 and scale it by 2.5 to make sure the final regression value is aligned with the dataset, which is in range [1, 5]. The classification head is composed by a </w:t>
-      </w:r>
-      <w:r>
-        <w:lastRenderedPageBreak/>
-        <w:t xml:space="preserve">linear layer of size </w:t>
+        <w:t xml:space="preserve">256 * 1 for projecting the output to a real number for regression task, finally a Tanh activation to bound the value to range [-1, 1]. In the forward pass, we further shift the Tanh output by 1.0 and scale it by 2.5 to make sure the final regression value is aligned with the dataset, which is in range [1, 5]. The classification head is composed by a linear layer of size </w:t>
       </w:r>
       <w:proofErr w:type="spellStart"/>
       <w:r>
@@ -859,6 +930,7 @@
     <w:p/>
     <w:p>
       <w:r>
+        <w:lastRenderedPageBreak/>
         <w:t xml:space="preserve">Using BERT, </w:t>
       </w:r>
       <w:proofErr w:type="spellStart"/>
@@ -886,11 +958,7 @@
       </w:r>
       <w:proofErr w:type="spellEnd"/>
       <w:r>
-        <w:t xml:space="preserve"> outperforms BERT with a 2% improvement in combined score (88.41% vs 86.78%). The key architectural and training differences explain this gap. BERT </w:t>
-      </w:r>
-      <w:r>
-        <w:lastRenderedPageBreak/>
-        <w:t xml:space="preserve">uses masked language modeling (MLM) with Next Sentence Prediction (NSP) and </w:t>
+        <w:t xml:space="preserve"> outperforms BERT with a 2% improvement in combined score (88.41% vs 86.78%). The key architectural and training differences explain this gap. BERT uses masked language modeling (MLM) with Next Sentence Prediction (NSP) and </w:t>
       </w:r>
       <w:proofErr w:type="spellStart"/>
       <w:r>
@@ -1368,6 +1436,7 @@
       </w:r>
       <w:proofErr w:type="spellStart"/>
       <w:r>
+        <w:lastRenderedPageBreak/>
         <w:t>RoBERTa</w:t>
       </w:r>
       <w:proofErr w:type="spellEnd"/>
@@ -1400,7 +1469,6 @@
     </w:p>
     <w:p>
       <w:r>
-        <w:lastRenderedPageBreak/>
         <w:t xml:space="preserve">Results: </w:t>
       </w:r>
       <w:r>
@@ -1985,7 +2053,6 @@
     </w:p>
     <w:p>
       <w:r>
-        <w:lastRenderedPageBreak/>
         <w:t>BERT Processing:</w:t>
       </w:r>
     </w:p>
@@ -2059,11 +2126,7 @@
     <w:p/>
     <w:p>
       <w:r>
-        <w:t xml:space="preserve">In short, GPT-2 is designed for autoregressive text generation, not sentence-pair understanding. While it can be adapted for our tasks, its causal attention mechanism fundamentally limits its ability to model bidirectional semantic relationships, resulting in 2% lower performance. For sentence-pair tasks like semantic relatedness and entailment, </w:t>
-      </w:r>
-      <w:r>
-        <w:lastRenderedPageBreak/>
-        <w:t xml:space="preserve">encoder-based models (BERT, </w:t>
+        <w:t xml:space="preserve">In short, GPT-2 is designed for autoregressive text generation, not sentence-pair understanding. While it can be adapted for our tasks, its causal attention mechanism fundamentally limits its ability to model bidirectional semantic relationships, resulting in 2% lower performance. For sentence-pair tasks like semantic relatedness and entailment, encoder-based models (BERT, </w:t>
       </w:r>
       <w:proofErr w:type="spellStart"/>
       <w:r>
@@ -2154,7 +2217,11 @@
         <w:t>t</w:t>
       </w:r>
       <w:r>
-        <w:t>he error mean is 0.6957, with std 0.3401 and max error being 2.1731, min error being 0.0036.</w:t>
+        <w:t xml:space="preserve">he error mean is 0.6957, with std 0.3401 and max error being </w:t>
+      </w:r>
+      <w:r>
+        <w:lastRenderedPageBreak/>
+        <w:t>2.1731, min error being 0.0036.</w:t>
       </w:r>
       <w:r>
         <w:t xml:space="preserve"> The error distribution</w:t>
@@ -2219,7 +2286,6 @@
     </w:p>
     <w:p>
       <w:r>
-        <w:lastRenderedPageBreak/>
         <w:t>[</w:t>
       </w:r>
       <w:r>
@@ -2583,43 +2649,193 @@
     </w:p>
     <w:p>
       <w:r>
+        <w:t>Hypothesis: The man has a window of time to clean himself</w:t>
+      </w:r>
+    </w:p>
+    <w:p>
+      <w:r>
+        <w:t>Reg Target: 1.8, Pred: 3.9, Error: 2.173</w:t>
+      </w:r>
+    </w:p>
+    <w:p>
+      <w:proofErr w:type="spellStart"/>
+      <w:r>
+        <w:t>Clf</w:t>
+      </w:r>
+      <w:proofErr w:type="spellEnd"/>
+      <w:r>
+        <w:t xml:space="preserve"> Target: neutral (0), Pred: neutral (0)</w:t>
+      </w:r>
+    </w:p>
+    <w:p>
+      <w:r>
+        <w:t>#2</w:t>
+      </w:r>
+    </w:p>
+    <w:p>
+      <w:r>
+        <w:t>Premise: A person is performing tricks on a motorcycle</w:t>
+      </w:r>
+    </w:p>
+    <w:p>
+      <w:r>
+        <w:t>Hypothesis: The performer is tricking a person on a motorcycle</w:t>
+      </w:r>
+    </w:p>
+    <w:p>
+      <w:r>
+        <w:t>Reg Target: 2.6, Pred: 4.7, Error: 2.111</w:t>
+      </w:r>
+    </w:p>
+    <w:p>
+      <w:proofErr w:type="spellStart"/>
+      <w:r>
+        <w:t>Clf</w:t>
+      </w:r>
+      <w:proofErr w:type="spellEnd"/>
+      <w:r>
+        <w:t xml:space="preserve"> Target: neutral (0), Pred: entailment (1)</w:t>
+      </w:r>
+    </w:p>
+    <w:p>
+      <w:r>
+        <w:t>#3</w:t>
+      </w:r>
+    </w:p>
+    <w:p>
+      <w:r>
+        <w:t>Premise: The air is tricking a performing cyclist</w:t>
+      </w:r>
+    </w:p>
+    <w:p>
+      <w:r>
+        <w:t>Hypothesis: The cyclist is performing a trick in the air</w:t>
+      </w:r>
+    </w:p>
+    <w:p>
+      <w:r>
+        <w:t>Reg Target: 2.4, Pred: 4.4, Error: 2.002</w:t>
+      </w:r>
+    </w:p>
+    <w:p>
+      <w:proofErr w:type="spellStart"/>
+      <w:r>
+        <w:t>Clf</w:t>
+      </w:r>
+      <w:proofErr w:type="spellEnd"/>
+      <w:r>
+        <w:t xml:space="preserve"> Target: neutral (0), Pred: entailment (1)</w:t>
+      </w:r>
+    </w:p>
+    <w:p>
+      <w:r>
+        <w:t>#4</w:t>
+      </w:r>
+    </w:p>
+    <w:p>
+      <w:r>
+        <w:t>Premise: A small girl is riding in a toy car</w:t>
+      </w:r>
+    </w:p>
+    <w:p>
+      <w:r>
+        <w:t>Hypothesis: A small toy girl is in a riding car</w:t>
+      </w:r>
+    </w:p>
+    <w:p>
+      <w:r>
+        <w:t>Reg Target: 2.7, Pred: 4.7, Error: 1.994</w:t>
+      </w:r>
+    </w:p>
+    <w:p>
+      <w:proofErr w:type="spellStart"/>
+      <w:r>
         <w:lastRenderedPageBreak/>
-        <w:t>Hypothesis: The man has a window of time to clean himself</w:t>
-      </w:r>
-    </w:p>
-    <w:p>
-      <w:r>
-        <w:t>Reg Target: 1.8, Pred: 3.9, Error: 2.173</w:t>
-      </w:r>
-    </w:p>
-    <w:p>
-      <w:proofErr w:type="spellStart"/>
-      <w:r>
         <w:t>Clf</w:t>
       </w:r>
       <w:proofErr w:type="spellEnd"/>
       <w:r>
+        <w:t xml:space="preserve"> Target: neutral (0), Pred: entailment (1)</w:t>
+      </w:r>
+    </w:p>
+    <w:p>
+      <w:r>
+        <w:t>#5</w:t>
+      </w:r>
+    </w:p>
+    <w:p>
+      <w:r>
+        <w:t>Premise: A man is pushing the buttons of a microwave</w:t>
+      </w:r>
+    </w:p>
+    <w:p>
+      <w:r>
+        <w:t>Hypothesis: A man is being pushed toward the buttons of a microwave</w:t>
+      </w:r>
+    </w:p>
+    <w:p>
+      <w:r>
+        <w:t>Reg Target: 2.8, Pred: 4.7, Error: 1.923</w:t>
+      </w:r>
+    </w:p>
+    <w:p>
+      <w:proofErr w:type="spellStart"/>
+      <w:r>
+        <w:t>Clf</w:t>
+      </w:r>
+      <w:proofErr w:type="spellEnd"/>
+      <w:r>
+        <w:t xml:space="preserve"> Target: neutral (0), Pred: entailment (1)</w:t>
+      </w:r>
+    </w:p>
+    <w:p>
+      <w:r>
+        <w:t>#6</w:t>
+      </w:r>
+    </w:p>
+    <w:p>
+      <w:r>
+        <w:t>Premise: A kitten is drinking fresh milk</w:t>
+      </w:r>
+    </w:p>
+    <w:p>
+      <w:r>
+        <w:t>Hypothesis: A drunk man is milking a cat</w:t>
+      </w:r>
+    </w:p>
+    <w:p>
+      <w:r>
+        <w:t>Reg Target: 1.7, Pred: 3.6, Error: 1.918</w:t>
+      </w:r>
+    </w:p>
+    <w:p>
+      <w:proofErr w:type="spellStart"/>
+      <w:r>
+        <w:t>Clf</w:t>
+      </w:r>
+      <w:proofErr w:type="spellEnd"/>
+      <w:r>
         <w:t xml:space="preserve"> Target: neutral (0), Pred: neutral (0)</w:t>
       </w:r>
     </w:p>
     <w:p>
       <w:r>
-        <w:t>#2</w:t>
-      </w:r>
-    </w:p>
-    <w:p>
-      <w:r>
-        <w:t>Premise: A person is performing tricks on a motorcycle</w:t>
-      </w:r>
-    </w:p>
-    <w:p>
-      <w:r>
-        <w:t>Hypothesis: The performer is tricking a person on a motorcycle</w:t>
-      </w:r>
-    </w:p>
-    <w:p>
-      <w:r>
-        <w:t>Reg Target: 2.6, Pred: 4.7, Error: 2.111</w:t>
+        <w:t>#7</w:t>
+      </w:r>
+    </w:p>
+    <w:p>
+      <w:r>
+        <w:t>Premise: A man is skiing down a hill and over a red obstacle</w:t>
+      </w:r>
+    </w:p>
+    <w:p>
+      <w:r>
+        <w:t>Hypothesis: A man is snowboarding down a railing in the snow</w:t>
+      </w:r>
+    </w:p>
+    <w:p>
+      <w:r>
+        <w:t>Reg Target: 2.2, Pred: 4.1, Error: 1.900</w:t>
       </w:r>
     </w:p>
     <w:p>
@@ -2629,192 +2845,42 @@
       </w:r>
       <w:proofErr w:type="spellEnd"/>
       <w:r>
+        <w:t xml:space="preserve"> Target: neutral (0), Pred: neutral (0)</w:t>
+      </w:r>
+    </w:p>
+    <w:p>
+      <w:r>
+        <w:t>#8</w:t>
+      </w:r>
+    </w:p>
+    <w:p>
+      <w:r>
+        <w:t>Premise: Someone is boiling okra in a pot</w:t>
+      </w:r>
+    </w:p>
+    <w:p>
+      <w:r>
+        <w:t>Hypothesis: Someone is being boiled with okra in a pot</w:t>
+      </w:r>
+    </w:p>
+    <w:p>
+      <w:r>
+        <w:t>Reg Target: 2.7, Pred: 4.5, Error: 1.820</w:t>
+      </w:r>
+    </w:p>
+    <w:p>
+      <w:proofErr w:type="spellStart"/>
+      <w:r>
+        <w:t>Clf</w:t>
+      </w:r>
+      <w:proofErr w:type="spellEnd"/>
+      <w:r>
         <w:t xml:space="preserve"> Target: neutral (0), Pred: entailment (1)</w:t>
       </w:r>
     </w:p>
     <w:p>
       <w:r>
-        <w:t>#3</w:t>
-      </w:r>
-    </w:p>
-    <w:p>
-      <w:r>
-        <w:t>Premise: The air is tricking a performing cyclist</w:t>
-      </w:r>
-    </w:p>
-    <w:p>
-      <w:r>
-        <w:t>Hypothesis: The cyclist is performing a trick in the air</w:t>
-      </w:r>
-    </w:p>
-    <w:p>
-      <w:r>
-        <w:t>Reg Target: 2.4, Pred: 4.4, Error: 2.002</w:t>
-      </w:r>
-    </w:p>
-    <w:p>
-      <w:proofErr w:type="spellStart"/>
-      <w:r>
-        <w:t>Clf</w:t>
-      </w:r>
-      <w:proofErr w:type="spellEnd"/>
-      <w:r>
-        <w:t xml:space="preserve"> Target: neutral (0), Pred: entailment (1)</w:t>
-      </w:r>
-    </w:p>
-    <w:p>
-      <w:r>
-        <w:t>#4</w:t>
-      </w:r>
-    </w:p>
-    <w:p>
-      <w:r>
-        <w:t>Premise: A small girl is riding in a toy car</w:t>
-      </w:r>
-    </w:p>
-    <w:p>
-      <w:r>
-        <w:t>Hypothesis: A small toy girl is in a riding car</w:t>
-      </w:r>
-    </w:p>
-    <w:p>
-      <w:r>
-        <w:t>Reg Target: 2.7, Pred: 4.7, Error: 1.994</w:t>
-      </w:r>
-    </w:p>
-    <w:p>
-      <w:proofErr w:type="spellStart"/>
-      <w:r>
-        <w:t>Clf</w:t>
-      </w:r>
-      <w:proofErr w:type="spellEnd"/>
-      <w:r>
-        <w:t xml:space="preserve"> Target: neutral (0), Pred: entailment (1)</w:t>
-      </w:r>
-    </w:p>
-    <w:p>
-      <w:r>
-        <w:t>#5</w:t>
-      </w:r>
-    </w:p>
-    <w:p>
-      <w:r>
-        <w:t>Premise: A man is pushing the buttons of a microwave</w:t>
-      </w:r>
-    </w:p>
-    <w:p>
-      <w:r>
-        <w:t>Hypothesis: A man is being pushed toward the buttons of a microwave</w:t>
-      </w:r>
-    </w:p>
-    <w:p>
-      <w:r>
         <w:lastRenderedPageBreak/>
-        <w:t>Reg Target: 2.8, Pred: 4.7, Error: 1.923</w:t>
-      </w:r>
-    </w:p>
-    <w:p>
-      <w:proofErr w:type="spellStart"/>
-      <w:r>
-        <w:t>Clf</w:t>
-      </w:r>
-      <w:proofErr w:type="spellEnd"/>
-      <w:r>
-        <w:t xml:space="preserve"> Target: neutral (0), Pred: entailment (1)</w:t>
-      </w:r>
-    </w:p>
-    <w:p>
-      <w:r>
-        <w:t>#6</w:t>
-      </w:r>
-    </w:p>
-    <w:p>
-      <w:r>
-        <w:t>Premise: A kitten is drinking fresh milk</w:t>
-      </w:r>
-    </w:p>
-    <w:p>
-      <w:r>
-        <w:t>Hypothesis: A drunk man is milking a cat</w:t>
-      </w:r>
-    </w:p>
-    <w:p>
-      <w:r>
-        <w:t>Reg Target: 1.7, Pred: 3.6, Error: 1.918</w:t>
-      </w:r>
-    </w:p>
-    <w:p>
-      <w:proofErr w:type="spellStart"/>
-      <w:r>
-        <w:t>Clf</w:t>
-      </w:r>
-      <w:proofErr w:type="spellEnd"/>
-      <w:r>
-        <w:t xml:space="preserve"> Target: neutral (0), Pred: neutral (0)</w:t>
-      </w:r>
-    </w:p>
-    <w:p>
-      <w:r>
-        <w:t>#7</w:t>
-      </w:r>
-    </w:p>
-    <w:p>
-      <w:r>
-        <w:t>Premise: A man is skiing down a hill and over a red obstacle</w:t>
-      </w:r>
-    </w:p>
-    <w:p>
-      <w:r>
-        <w:t>Hypothesis: A man is snowboarding down a railing in the snow</w:t>
-      </w:r>
-    </w:p>
-    <w:p>
-      <w:r>
-        <w:t>Reg Target: 2.2, Pred: 4.1, Error: 1.900</w:t>
-      </w:r>
-    </w:p>
-    <w:p>
-      <w:proofErr w:type="spellStart"/>
-      <w:r>
-        <w:t>Clf</w:t>
-      </w:r>
-      <w:proofErr w:type="spellEnd"/>
-      <w:r>
-        <w:t xml:space="preserve"> Target: neutral (0), Pred: neutral (0)</w:t>
-      </w:r>
-    </w:p>
-    <w:p>
-      <w:r>
-        <w:t>#8</w:t>
-      </w:r>
-    </w:p>
-    <w:p>
-      <w:r>
-        <w:t>Premise: Someone is boiling okra in a pot</w:t>
-      </w:r>
-    </w:p>
-    <w:p>
-      <w:r>
-        <w:t>Hypothesis: Someone is being boiled with okra in a pot</w:t>
-      </w:r>
-    </w:p>
-    <w:p>
-      <w:r>
-        <w:t>Reg Target: 2.7, Pred: 4.5, Error: 1.820</w:t>
-      </w:r>
-    </w:p>
-    <w:p>
-      <w:proofErr w:type="spellStart"/>
-      <w:r>
-        <w:t>Clf</w:t>
-      </w:r>
-      <w:proofErr w:type="spellEnd"/>
-      <w:r>
-        <w:t xml:space="preserve"> Target: neutral (0), Pred: entailment (1)</w:t>
-      </w:r>
-    </w:p>
-    <w:p>
-      <w:r>
         <w:t>#9</w:t>
       </w:r>
     </w:p>
@@ -2836,7 +2902,6 @@
     <w:p>
       <w:proofErr w:type="spellStart"/>
       <w:r>
-        <w:lastRenderedPageBreak/>
         <w:t>Clf</w:t>
       </w:r>
       <w:proofErr w:type="spellEnd"/>
@@ -3260,11 +3325,7 @@
       </w:r>
       <w:proofErr w:type="spellEnd"/>
       <w:r>
-        <w:t xml:space="preserve"> exhibits a different error distribution: it reduces entailment-contradiction confusion but </w:t>
-      </w:r>
-      <w:r>
-        <w:lastRenderedPageBreak/>
-        <w:t xml:space="preserve">introduces more neutral-contradiction confusion. This suggests that </w:t>
+        <w:t xml:space="preserve"> exhibits a different error distribution: it reduces entailment-contradiction confusion but introduces more neutral-contradiction confusion. This suggests that </w:t>
       </w:r>
       <w:proofErr w:type="spellStart"/>
       <w:r>
@@ -3573,14 +3634,7 @@
                 <w:b/>
                 <w:bCs/>
               </w:rPr>
-              <w:t>15</w:t>
-            </w:r>
-            <w:r>
-              <w:rPr>
-                <w:b/>
-                <w:bCs/>
-              </w:rPr>
-              <w:t xml:space="preserve"> (-100)</w:t>
+              <w:t>15 (-100)</w:t>
             </w:r>
           </w:p>
         </w:tc>
@@ -3599,6 +3653,7 @@
     <w:p/>
     <w:p>
       <w:r>
+        <w:lastRenderedPageBreak/>
         <w:t xml:space="preserve">The results </w:t>
       </w:r>
       <w:r>
@@ -3639,10 +3694,12 @@
       <w:r>
         <w:t xml:space="preserve">best model results in </w:t>
       </w:r>
-    </w:p>
-    <w:p>
-      <w:r>
-        <w:lastRenderedPageBreak/>
+      <w:r>
+        <w:t>the peak performance of the following.</w:t>
+      </w:r>
+    </w:p>
+    <w:p>
+      <w:r>
         <w:t>Pearson=</w:t>
       </w:r>
       <w:r>
@@ -3704,6 +3761,22 @@
     <w:p>
       <w:r>
         <w:t>with random seed 42.</w:t>
+      </w:r>
+      <w:r>
+        <w:t xml:space="preserve"> </w:t>
+      </w:r>
+    </w:p>
+    <w:p>
+      <w:r>
+        <w:t xml:space="preserve">The average performance is also reported at the first table presented (BERT w/ </w:t>
+      </w:r>
+      <w:proofErr w:type="spellStart"/>
+      <w:r>
+        <w:t>consis</w:t>
+      </w:r>
+      <w:proofErr w:type="spellEnd"/>
+      <w:r>
+        <w:t xml:space="preserve"> loss) with the same setting of others.</w:t>
       </w:r>
     </w:p>
     <w:p/>
@@ -3940,6 +4013,7 @@
           </w:tcPr>
           <w:p>
             <w:r>
+              <w:lastRenderedPageBreak/>
               <w:t>Freeze Blocks [0:2]</w:t>
             </w:r>
           </w:p>
@@ -4205,7 +4279,6 @@
           </w:tcPr>
           <w:p>
             <w:r>
-              <w:lastRenderedPageBreak/>
               <w:t>Freeze Blocks [0:8]</w:t>
             </w:r>
           </w:p>
@@ -4401,8 +4474,9 @@
         <w:rPr>
           <w:noProof/>
         </w:rPr>
+        <w:lastRenderedPageBreak/>
         <w:drawing>
-          <wp:anchor distT="0" distB="0" distL="114300" distR="114300" simplePos="0" relativeHeight="251658240" behindDoc="0" locked="0" layoutInCell="1" allowOverlap="0" wp14:anchorId="6CB71D94" wp14:editId="4D3102DD">
+          <wp:anchor distT="0" distB="0" distL="114300" distR="114300" simplePos="0" relativeHeight="251658240" behindDoc="0" locked="0" layoutInCell="1" allowOverlap="0" wp14:anchorId="6CB71D94" wp14:editId="0D356BB7">
             <wp:simplePos x="0" y="0"/>
             <wp:positionH relativeFrom="column">
               <wp:posOffset>-914400</wp:posOffset>

</xml_diff>